<commit_message>
pushca specification was updated
</commit_message>
<xml_diff>
--- a/Pushca-specification.docx
+++ b/Pushca-specification.docx
@@ -16936,9 +16936,180 @@
     </w:p>
     <w:p>
       <w:pPr>
-        <w:shd w:fill="ffffff" w:val="clear"/>
-        <w:rPr>
-          <w:rFonts w:ascii="Courier New" w:cs="Courier New" w:eastAsia="Courier New" w:hAnsi="Courier New"/>
+        <w:pStyle w:val="Heading1"/>
+        <w:rPr/>
+      </w:pPr>
+      <w:bookmarkStart w:colFirst="0" w:colLast="0" w:name="_8hbju1vywlzb" w:id="25"/>
+      <w:bookmarkEnd w:id="25"/>
+      <w:r>
+        <w:rPr>
+          <w:rtl w:val="0"/>
+        </w:rPr>
+        <w:t xml:space="preserve">License and distribution</w:t>
+      </w:r>
+    </w:p>
+    <w:p>
+      <w:pPr>
+        <w:rPr>
+          <w:sz w:val="28"/>
+          <w:szCs w:val="28"/>
+        </w:rPr>
+      </w:pPr>
+      <w:r>
+        <w:rPr>
+          <w:sz w:val="28"/>
+          <w:szCs w:val="28"/>
+          <w:rtl w:val="0"/>
+        </w:rPr>
+        <w:t xml:space="preserve">Free image version is available on Docker hub:</w:t>
+      </w:r>
+    </w:p>
+    <w:p>
+      <w:pPr>
+        <w:rPr>
+          <w:sz w:val="28"/>
+          <w:szCs w:val="28"/>
+        </w:rPr>
+      </w:pPr>
+      <w:r>
+        <w:rPr>
+          <w:sz w:val="28"/>
+          <w:szCs w:val="28"/>
+          <w:rtl w:val="0"/>
+        </w:rPr>
+        <w:t xml:space="preserve">docker pull n7fr846yfa6ohlhe/mbugai:pushca-standalone-X.X</w:t>
+      </w:r>
+    </w:p>
+    <w:p>
+      <w:pPr>
+        <w:rPr>
+          <w:sz w:val="28"/>
+          <w:szCs w:val="28"/>
+        </w:rPr>
+      </w:pPr>
+      <w:r>
+        <w:rPr>
+          <w:sz w:val="28"/>
+          <w:szCs w:val="28"/>
+          <w:rtl w:val="0"/>
+        </w:rPr>
+        <w:t xml:space="preserve">docker pull n7fr846yfa6ohlhe/mbugai:pushca-clustered-X.X</w:t>
+      </w:r>
+    </w:p>
+    <w:p>
+      <w:pPr>
+        <w:rPr>
+          <w:sz w:val="28"/>
+          <w:szCs w:val="28"/>
+        </w:rPr>
+      </w:pPr>
+      <w:r>
+        <w:rPr>
+          <w:rtl w:val="0"/>
+        </w:rPr>
+      </w:r>
+    </w:p>
+    <w:p>
+      <w:pPr>
+        <w:rPr>
+          <w:sz w:val="28"/>
+          <w:szCs w:val="28"/>
+        </w:rPr>
+      </w:pPr>
+      <w:r>
+        <w:rPr>
+          <w:sz w:val="28"/>
+          <w:szCs w:val="28"/>
+          <w:rtl w:val="0"/>
+        </w:rPr>
+        <w:t xml:space="preserve">It is limited by 10 client connections per instance. </w:t>
+      </w:r>
+    </w:p>
+    <w:p>
+      <w:pPr>
+        <w:rPr>
+          <w:sz w:val="28"/>
+          <w:szCs w:val="28"/>
+        </w:rPr>
+      </w:pPr>
+      <w:r>
+        <w:rPr>
+          <w:rtl w:val="0"/>
+        </w:rPr>
+      </w:r>
+    </w:p>
+    <w:p>
+      <w:pPr>
+        <w:rPr>
+          <w:sz w:val="28"/>
+          <w:szCs w:val="28"/>
+        </w:rPr>
+      </w:pPr>
+      <w:r>
+        <w:rPr>
+          <w:sz w:val="28"/>
+          <w:szCs w:val="28"/>
+          <w:rtl w:val="0"/>
+        </w:rPr>
+        <w:t xml:space="preserve">Extended version with client connections increased up to 1000 per instance costs 25$ per month. </w:t>
+      </w:r>
+    </w:p>
+    <w:p>
+      <w:pPr>
+        <w:rPr>
+          <w:sz w:val="28"/>
+          <w:szCs w:val="28"/>
+        </w:rPr>
+      </w:pPr>
+      <w:r>
+        <w:rPr>
+          <w:sz w:val="28"/>
+          <w:szCs w:val="28"/>
+          <w:rtl w:val="0"/>
+        </w:rPr>
+        <w:t xml:space="preserve">If you are a company and want one year license with support guarantee we can discuss option privately. </w:t>
+      </w:r>
+    </w:p>
+    <w:p>
+      <w:pPr>
+        <w:rPr>
+          <w:sz w:val="28"/>
+          <w:szCs w:val="28"/>
+        </w:rPr>
+      </w:pPr>
+      <w:r>
+        <w:rPr>
+          <w:rtl w:val="0"/>
+        </w:rPr>
+      </w:r>
+    </w:p>
+    <w:p>
+      <w:pPr>
+        <w:rPr>
+          <w:sz w:val="28"/>
+          <w:szCs w:val="28"/>
+        </w:rPr>
+      </w:pPr>
+      <w:r>
+        <w:rPr>
+          <w:sz w:val="28"/>
+          <w:szCs w:val="28"/>
+          <w:rtl w:val="0"/>
+        </w:rPr>
+        <w:t xml:space="preserve">Regarding all payments please reach me via email bmv2mail@gmail.com</w:t>
+      </w:r>
+      <w:r>
+        <w:rPr>
+          <w:rtl w:val="0"/>
+        </w:rPr>
+      </w:r>
+    </w:p>
+    <w:p>
+      <w:pPr>
+        <w:shd w:fill="ffffff" w:val="clear"/>
+        <w:rPr>
+          <w:rFonts w:ascii="Courier New" w:cs="Courier New" w:eastAsia="Courier New" w:hAnsi="Courier New"/>
+          <w:b w:val="1"/>
           <w:color w:val="080808"/>
           <w:sz w:val="20"/>
           <w:szCs w:val="20"/>

</xml_diff>

<commit_message>
preserve order functionality was added
</commit_message>
<xml_diff>
--- a/Pushca-specification.docx
+++ b/Pushca-specification.docx
@@ -1592,7 +1592,7 @@
           <w:szCs w:val="24"/>
           <w:rtl w:val="0"/>
         </w:rPr>
-        <w:t xml:space="preserve">PUSHCA_ACKNOWLEDGE_TIMEOUT_MSpushca.acknowledge-timeout.ms/+/1000</w:t>
+        <w:t xml:space="preserve">PUSHCA_ACKNOWLEDGE_TIMEOUT_MS/pushca.acknowledge-timeout.ms/+/1000</w:t>
       </w:r>
       <w:r>
         <w:rPr>
@@ -11880,6 +11880,52 @@
         <w:ind w:left="720" w:firstLine="0"/>
         <w:rPr>
           <w:rFonts w:ascii="Courier New" w:cs="Courier New" w:eastAsia="Courier New" w:hAnsi="Courier New"/>
+          <w:sz w:val="18"/>
+          <w:szCs w:val="18"/>
+        </w:rPr>
+      </w:pPr>
+      <w:r>
+        <w:rPr>
+          <w:rFonts w:ascii="Courier New" w:cs="Courier New" w:eastAsia="Courier New" w:hAnsi="Courier New"/>
+          <w:color w:val="a31515"/>
+          <w:sz w:val="18"/>
+          <w:szCs w:val="18"/>
+          <w:rtl w:val="0"/>
+        </w:rPr>
+        <w:t xml:space="preserve">"preserveOrder"</w:t>
+      </w:r>
+      <w:r>
+        <w:rPr>
+          <w:rFonts w:ascii="Courier New" w:cs="Courier New" w:eastAsia="Courier New" w:hAnsi="Courier New"/>
+          <w:sz w:val="18"/>
+          <w:szCs w:val="18"/>
+          <w:rtl w:val="0"/>
+        </w:rPr>
+        <w:t xml:space="preserve">:</w:t>
+      </w:r>
+      <w:r>
+        <w:rPr>
+          <w:rFonts w:ascii="Courier New" w:cs="Courier New" w:eastAsia="Courier New" w:hAnsi="Courier New"/>
+          <w:color w:val="0451a5"/>
+          <w:sz w:val="18"/>
+          <w:szCs w:val="18"/>
+          <w:rtl w:val="0"/>
+        </w:rPr>
+        <w:t xml:space="preserve">false,</w:t>
+      </w:r>
+      <w:r>
+        <w:rPr>
+          <w:rtl w:val="0"/>
+        </w:rPr>
+      </w:r>
+    </w:p>
+    <w:p>
+      <w:pPr>
+        <w:shd w:fill="fffffe" w:val="clear"/>
+        <w:spacing w:line="360" w:lineRule="auto"/>
+        <w:ind w:left="720" w:firstLine="0"/>
+        <w:rPr>
+          <w:rFonts w:ascii="Courier New" w:cs="Courier New" w:eastAsia="Courier New" w:hAnsi="Courier New"/>
           <w:color w:val="0451a5"/>
           <w:sz w:val="18"/>
           <w:szCs w:val="18"/>
@@ -11956,36 +12002,114 @@
     <w:p>
       <w:pPr>
         <w:rPr>
-          <w:rFonts w:ascii="Courier New" w:cs="Courier New" w:eastAsia="Courier New" w:hAnsi="Courier New"/>
-          <w:sz w:val="18"/>
-          <w:szCs w:val="18"/>
-        </w:rPr>
-      </w:pPr>
-      <w:r>
-        <w:rPr>
           <w:sz w:val="28"/>
           <w:szCs w:val="28"/>
-          <w:rtl w:val="0"/>
-        </w:rPr>
-        <w:t xml:space="preserve">If any field is omitted then message become multicast and will be delivered to all clients with the same defined dimensions.</w:t>
-      </w:r>
-      <w:r>
-        <w:rPr>
-          <w:rtl w:val="0"/>
-        </w:rPr>
-      </w:r>
-    </w:p>
-    <w:p>
-      <w:pPr>
+        </w:rPr>
+      </w:pPr>
+      <w:r>
         <w:rPr>
           <w:sz w:val="28"/>
           <w:szCs w:val="28"/>
-        </w:rPr>
-      </w:pPr>
-      <w:r>
-        <w:rPr>
-          <w:rtl w:val="0"/>
-        </w:rPr>
+          <w:rtl w:val="0"/>
+        </w:rPr>
+        <w:t xml:space="preserve">If any field of filter is omitted then message become multicast and will be delivered to all clients with the same defined dimensions.</w:t>
+      </w:r>
+    </w:p>
+    <w:p>
+      <w:pPr>
+        <w:rPr>
+          <w:sz w:val="28"/>
+          <w:szCs w:val="28"/>
+        </w:rPr>
+      </w:pPr>
+      <w:r>
+        <w:rPr>
+          <w:rtl w:val="0"/>
+        </w:rPr>
+      </w:r>
+    </w:p>
+    <w:p>
+      <w:pPr>
+        <w:jc w:val="both"/>
+        <w:rPr>
+          <w:b w:val="1"/>
+          <w:sz w:val="28"/>
+          <w:szCs w:val="28"/>
+        </w:rPr>
+      </w:pPr>
+      <w:r>
+        <w:rPr>
+          <w:b w:val="1"/>
+          <w:sz w:val="28"/>
+          <w:szCs w:val="28"/>
+          <w:rtl w:val="0"/>
+        </w:rPr>
+        <w:t xml:space="preserve">Keep send message order</w:t>
+      </w:r>
+    </w:p>
+    <w:p>
+      <w:pPr>
+        <w:jc w:val="both"/>
+        <w:rPr>
+          <w:sz w:val="28"/>
+          <w:szCs w:val="28"/>
+        </w:rPr>
+      </w:pPr>
+      <w:r>
+        <w:rPr>
+          <w:sz w:val="28"/>
+          <w:szCs w:val="28"/>
+          <w:rtl w:val="0"/>
+        </w:rPr>
+        <w:t xml:space="preserve">Pushca keep send message order naturally for standalone setup without additional efforts. </w:t>
+      </w:r>
+    </w:p>
+    <w:p>
+      <w:pPr>
+        <w:jc w:val="both"/>
+        <w:rPr>
+          <w:sz w:val="28"/>
+          <w:szCs w:val="28"/>
+        </w:rPr>
+      </w:pPr>
+      <w:r>
+        <w:rPr>
+          <w:sz w:val="28"/>
+          <w:szCs w:val="28"/>
+          <w:rtl w:val="0"/>
+        </w:rPr>
+        <w:t xml:space="preserve">In case of clustered setup you just have to set "preserveOrder" message field to true to achieve send message order guaranty.</w:t>
+      </w:r>
+    </w:p>
+    <w:p>
+      <w:pPr>
+        <w:rPr>
+          <w:sz w:val="28"/>
+          <w:szCs w:val="28"/>
+        </w:rPr>
+      </w:pPr>
+      <w:r>
+        <w:rPr>
+          <w:rtl w:val="0"/>
+        </w:rPr>
+      </w:r>
+    </w:p>
+    <w:p>
+      <w:pPr>
+        <w:rPr>
+          <w:b w:val="1"/>
+          <w:sz w:val="28"/>
+          <w:szCs w:val="28"/>
+        </w:rPr>
+      </w:pPr>
+      <w:r>
+        <w:rPr>
+          <w:b w:val="1"/>
+          <w:sz w:val="28"/>
+          <w:szCs w:val="28"/>
+          <w:rtl w:val="0"/>
+        </w:rPr>
+        <w:t xml:space="preserve">Find any</w:t>
       </w:r>
     </w:p>
     <w:p>

</xml_diff>